<commit_message>
completed hands on exercise 2.1 page 26
</commit_message>
<xml_diff>
--- a/1A_Research_basu.docx
+++ b/1A_Research_basu.docx
@@ -226,17 +226,53 @@
         <w:spacing w:line="240" w:lineRule="auto"/>
         <w:rPr>
           <w:rFonts w:ascii="Times New Roman" w:hAnsi="Times New Roman" w:cs="Times New Roman"/>
-          <w:sz w:val="24"/>
-          <w:szCs w:val="24"/>
-        </w:rPr>
-      </w:pPr>
-      <w:r>
-        <w:rPr>
-          <w:rFonts w:ascii="Times New Roman" w:hAnsi="Times New Roman" w:cs="Times New Roman"/>
-          <w:sz w:val="24"/>
-          <w:szCs w:val="24"/>
-        </w:rPr>
-        <w:t>The W3C home page lists a number of technologies. Choose one that interests you, click its link, and read several of the associated pages. List 3 facts or issues you discover.</w:t>
+          <w:color w:val="FF0000"/>
+          <w:sz w:val="24"/>
+          <w:szCs w:val="24"/>
+        </w:rPr>
+      </w:pPr>
+      <w:r>
+        <w:rPr>
+          <w:rFonts w:ascii="Times New Roman" w:hAnsi="Times New Roman" w:cs="Times New Roman"/>
+          <w:sz w:val="24"/>
+          <w:szCs w:val="24"/>
+        </w:rPr>
+        <w:t xml:space="preserve">The W3C home page lists a number of technologies. Choose one that interests you, click </w:t>
+      </w:r>
+      <w:proofErr w:type="gramStart"/>
+      <w:r>
+        <w:rPr>
+          <w:rFonts w:ascii="Times New Roman" w:hAnsi="Times New Roman" w:cs="Times New Roman"/>
+          <w:sz w:val="24"/>
+          <w:szCs w:val="24"/>
+        </w:rPr>
+        <w:t>its</w:t>
+      </w:r>
+      <w:proofErr w:type="gramEnd"/>
+      <w:r>
+        <w:rPr>
+          <w:rFonts w:ascii="Times New Roman" w:hAnsi="Times New Roman" w:cs="Times New Roman"/>
+          <w:sz w:val="24"/>
+          <w:szCs w:val="24"/>
+        </w:rPr>
+        <w:t xml:space="preserve"> link, and read several of the associated pages. List 3 facts or issues you discover.</w:t>
+      </w:r>
+      <w:r>
+        <w:rPr>
+          <w:rFonts w:ascii="Times New Roman" w:hAnsi="Times New Roman" w:cs="Times New Roman"/>
+          <w:sz w:val="24"/>
+          <w:szCs w:val="24"/>
+        </w:rPr>
+        <w:t xml:space="preserve"> </w:t>
+      </w:r>
+      <w:r>
+        <w:rPr>
+          <w:rFonts w:ascii="Times New Roman" w:hAnsi="Times New Roman" w:cs="Times New Roman"/>
+          <w:color w:val="FF0000"/>
+          <w:sz w:val="24"/>
+          <w:szCs w:val="24"/>
+        </w:rPr>
+        <w:t>NOT SURE</w:t>
       </w:r>
     </w:p>
     <w:p>
@@ -277,6 +313,306 @@
           <w:color w:val="000000" w:themeColor="text1"/>
         </w:rPr>
         <w:t>Focus on Web Design</w:t>
+      </w:r>
+    </w:p>
+    <w:p>
+      <w:r>
+        <w:rPr>
+          <w:noProof/>
+        </w:rPr>
+        <w:drawing>
+          <wp:inline distT="0" distB="0" distL="0" distR="0">
+            <wp:extent cx="5943600" cy="3221990"/>
+            <wp:effectExtent l="0" t="0" r="0" b="0"/>
+            <wp:docPr id="1" name="Picture 1"/>
+            <wp:cNvGraphicFramePr>
+              <a:graphicFrameLocks xmlns:a="http://schemas.openxmlformats.org/drawingml/2006/main" noChangeAspect="1"/>
+            </wp:cNvGraphicFramePr>
+            <a:graphic xmlns:a="http://schemas.openxmlformats.org/drawingml/2006/main">
+              <a:graphicData uri="http://schemas.openxmlformats.org/drawingml/2006/picture">
+                <pic:pic xmlns:pic="http://schemas.openxmlformats.org/drawingml/2006/picture">
+                  <pic:nvPicPr>
+                    <pic:cNvPr id="1" name="D4887C1.tmp"/>
+                    <pic:cNvPicPr/>
+                  </pic:nvPicPr>
+                  <pic:blipFill>
+                    <a:blip r:embed="rId8" cstate="print">
+                      <a:extLst>
+                        <a:ext uri="{28A0092B-C50C-407E-A947-70E740481C1C}">
+                          <a14:useLocalDpi xmlns:a14="http://schemas.microsoft.com/office/drawing/2010/main" val="0"/>
+                        </a:ext>
+                      </a:extLst>
+                    </a:blip>
+                    <a:stretch>
+                      <a:fillRect/>
+                    </a:stretch>
+                  </pic:blipFill>
+                  <pic:spPr>
+                    <a:xfrm>
+                      <a:off x="0" y="0"/>
+                      <a:ext cx="5943600" cy="3221990"/>
+                    </a:xfrm>
+                    <a:prstGeom prst="rect">
+                      <a:avLst/>
+                    </a:prstGeom>
+                  </pic:spPr>
+                </pic:pic>
+              </a:graphicData>
+            </a:graphic>
+          </wp:inline>
+        </w:drawing>
+      </w:r>
+    </w:p>
+    <w:p>
+      <w:pPr>
+        <w:numPr>
+          <w:ilvl w:val="0"/>
+          <w:numId w:val="2"/>
+        </w:numPr>
+        <w:spacing w:before="100" w:beforeAutospacing="1" w:after="100" w:afterAutospacing="1" w:line="240" w:lineRule="auto"/>
+        <w:rPr>
+          <w:rFonts w:ascii="Times New Roman" w:eastAsia="Times New Roman" w:hAnsi="Times New Roman" w:cs="Times New Roman"/>
+          <w:color w:val="000000" w:themeColor="text1"/>
+          <w:sz w:val="24"/>
+          <w:szCs w:val="24"/>
+        </w:rPr>
+      </w:pPr>
+      <w:r>
+        <w:rPr>
+          <w:rFonts w:ascii="Times New Roman" w:eastAsia="Times New Roman" w:hAnsi="Times New Roman" w:cs="Times New Roman"/>
+          <w:color w:val="000000" w:themeColor="text1"/>
+          <w:sz w:val="24"/>
+          <w:szCs w:val="24"/>
+        </w:rPr>
+        <w:lastRenderedPageBreak/>
+        <w:t>What is the purpose of the site?</w:t>
+      </w:r>
+      <w:r>
+        <w:rPr>
+          <w:rFonts w:ascii="Times New Roman" w:eastAsia="Times New Roman" w:hAnsi="Times New Roman" w:cs="Times New Roman"/>
+          <w:color w:val="000000" w:themeColor="text1"/>
+          <w:sz w:val="24"/>
+          <w:szCs w:val="24"/>
+        </w:rPr>
+        <w:t xml:space="preserve"> The purpose of this object is to create an online reference to the hypertext markup language (HTML).</w:t>
+      </w:r>
+    </w:p>
+    <w:p>
+      <w:pPr>
+        <w:numPr>
+          <w:ilvl w:val="0"/>
+          <w:numId w:val="2"/>
+        </w:numPr>
+        <w:spacing w:before="100" w:beforeAutospacing="1" w:after="100" w:afterAutospacing="1" w:line="240" w:lineRule="auto"/>
+        <w:rPr>
+          <w:rFonts w:ascii="Times New Roman" w:eastAsia="Times New Roman" w:hAnsi="Times New Roman" w:cs="Times New Roman"/>
+          <w:color w:val="000000" w:themeColor="text1"/>
+          <w:sz w:val="24"/>
+          <w:szCs w:val="24"/>
+        </w:rPr>
+      </w:pPr>
+      <w:r>
+        <w:rPr>
+          <w:rFonts w:ascii="Times New Roman" w:eastAsia="Times New Roman" w:hAnsi="Times New Roman" w:cs="Times New Roman"/>
+          <w:color w:val="000000" w:themeColor="text1"/>
+          <w:sz w:val="24"/>
+          <w:szCs w:val="24"/>
+        </w:rPr>
+        <w:t>Who is the intended audience?</w:t>
+      </w:r>
+      <w:r>
+        <w:rPr>
+          <w:rFonts w:ascii="Times New Roman" w:eastAsia="Times New Roman" w:hAnsi="Times New Roman" w:cs="Times New Roman"/>
+          <w:color w:val="000000" w:themeColor="text1"/>
+          <w:sz w:val="24"/>
+          <w:szCs w:val="24"/>
+        </w:rPr>
+        <w:t xml:space="preserve"> The main audience of the web page are web developers who are working with web technologies and can refer to the webpage for details of a particular syntax or to look up latest developments in the HTML architecture.</w:t>
+      </w:r>
+    </w:p>
+    <w:p>
+      <w:pPr>
+        <w:numPr>
+          <w:ilvl w:val="0"/>
+          <w:numId w:val="2"/>
+        </w:numPr>
+        <w:spacing w:before="100" w:beforeAutospacing="1" w:after="100" w:afterAutospacing="1" w:line="240" w:lineRule="auto"/>
+        <w:rPr>
+          <w:rFonts w:ascii="Times New Roman" w:eastAsia="Times New Roman" w:hAnsi="Times New Roman" w:cs="Times New Roman"/>
+          <w:color w:val="000000" w:themeColor="text1"/>
+          <w:sz w:val="24"/>
+          <w:szCs w:val="24"/>
+        </w:rPr>
+      </w:pPr>
+      <w:r>
+        <w:rPr>
+          <w:rFonts w:ascii="Times New Roman" w:eastAsia="Times New Roman" w:hAnsi="Times New Roman" w:cs="Times New Roman"/>
+          <w:color w:val="000000" w:themeColor="text1"/>
+          <w:sz w:val="24"/>
+          <w:szCs w:val="24"/>
+        </w:rPr>
+        <w:t>Do you think that the site reaches its intended audience? Why or why not?</w:t>
+      </w:r>
+      <w:r>
+        <w:rPr>
+          <w:rFonts w:ascii="Times New Roman" w:eastAsia="Times New Roman" w:hAnsi="Times New Roman" w:cs="Times New Roman"/>
+          <w:color w:val="000000" w:themeColor="text1"/>
+          <w:sz w:val="24"/>
+          <w:szCs w:val="24"/>
+        </w:rPr>
+        <w:t xml:space="preserve"> The site is extremely well known and definitely reaches its target audience.</w:t>
+      </w:r>
+    </w:p>
+    <w:p>
+      <w:pPr>
+        <w:numPr>
+          <w:ilvl w:val="0"/>
+          <w:numId w:val="2"/>
+        </w:numPr>
+        <w:spacing w:before="100" w:beforeAutospacing="1" w:after="100" w:afterAutospacing="1" w:line="240" w:lineRule="auto"/>
+        <w:rPr>
+          <w:rFonts w:ascii="Times New Roman" w:eastAsia="Times New Roman" w:hAnsi="Times New Roman" w:cs="Times New Roman"/>
+          <w:color w:val="000000" w:themeColor="text1"/>
+          <w:sz w:val="24"/>
+          <w:szCs w:val="24"/>
+        </w:rPr>
+      </w:pPr>
+      <w:r>
+        <w:rPr>
+          <w:rFonts w:ascii="Times New Roman" w:eastAsia="Times New Roman" w:hAnsi="Times New Roman" w:cs="Times New Roman"/>
+          <w:color w:val="000000" w:themeColor="text1"/>
+          <w:sz w:val="24"/>
+          <w:szCs w:val="24"/>
+        </w:rPr>
+        <w:t>Is the site useful to you? Why or why not? </w:t>
+      </w:r>
+      <w:r>
+        <w:rPr>
+          <w:rFonts w:ascii="Times New Roman" w:eastAsia="Times New Roman" w:hAnsi="Times New Roman" w:cs="Times New Roman"/>
+          <w:color w:val="000000" w:themeColor="text1"/>
+          <w:sz w:val="24"/>
+          <w:szCs w:val="24"/>
+        </w:rPr>
+        <w:t>The site has been very useful to me as I can find references to various HTML syntax with some examples. It also provides guidelines for intended use and the DOM reference for an element.</w:t>
+      </w:r>
+    </w:p>
+    <w:p>
+      <w:pPr>
+        <w:numPr>
+          <w:ilvl w:val="0"/>
+          <w:numId w:val="2"/>
+        </w:numPr>
+        <w:spacing w:before="100" w:beforeAutospacing="1" w:after="100" w:afterAutospacing="1" w:line="240" w:lineRule="auto"/>
+        <w:rPr>
+          <w:rFonts w:ascii="Times New Roman" w:eastAsia="Times New Roman" w:hAnsi="Times New Roman" w:cs="Times New Roman"/>
+          <w:color w:val="000000" w:themeColor="text1"/>
+          <w:sz w:val="24"/>
+          <w:szCs w:val="24"/>
+        </w:rPr>
+      </w:pPr>
+      <w:r>
+        <w:rPr>
+          <w:rFonts w:ascii="Times New Roman" w:eastAsia="Times New Roman" w:hAnsi="Times New Roman" w:cs="Times New Roman"/>
+          <w:color w:val="000000" w:themeColor="text1"/>
+          <w:sz w:val="24"/>
+          <w:szCs w:val="24"/>
+        </w:rPr>
+        <w:t>List one interesting fact or issue that this site addresses.</w:t>
+      </w:r>
+      <w:r>
+        <w:rPr>
+          <w:rFonts w:ascii="Times New Roman" w:eastAsia="Times New Roman" w:hAnsi="Times New Roman" w:cs="Times New Roman"/>
+          <w:color w:val="000000" w:themeColor="text1"/>
+          <w:sz w:val="24"/>
+          <w:szCs w:val="24"/>
+        </w:rPr>
+        <w:t xml:space="preserve"> Although the site is referenced in the textbook, the W3C developers decided not to update the site in late 2013. However, they kept all of the historical HTML documentations till 2013 which can be used to study the evolution of the web.</w:t>
+      </w:r>
+    </w:p>
+    <w:p>
+      <w:pPr>
+        <w:numPr>
+          <w:ilvl w:val="0"/>
+          <w:numId w:val="2"/>
+        </w:numPr>
+        <w:spacing w:before="100" w:beforeAutospacing="1" w:after="100" w:afterAutospacing="1" w:line="240" w:lineRule="auto"/>
+        <w:rPr>
+          <w:rFonts w:ascii="Times New Roman" w:eastAsia="Times New Roman" w:hAnsi="Times New Roman" w:cs="Times New Roman"/>
+          <w:color w:val="000000" w:themeColor="text1"/>
+          <w:sz w:val="24"/>
+          <w:szCs w:val="24"/>
+        </w:rPr>
+      </w:pPr>
+      <w:r>
+        <w:rPr>
+          <w:rFonts w:ascii="Times New Roman" w:eastAsia="Times New Roman" w:hAnsi="Times New Roman" w:cs="Times New Roman"/>
+          <w:color w:val="000000" w:themeColor="text1"/>
+          <w:sz w:val="24"/>
+          <w:szCs w:val="24"/>
+        </w:rPr>
+        <w:t>Would you encourage others to visit this site?</w:t>
+      </w:r>
+      <w:r>
+        <w:rPr>
+          <w:rFonts w:ascii="Times New Roman" w:eastAsia="Times New Roman" w:hAnsi="Times New Roman" w:cs="Times New Roman"/>
+          <w:color w:val="000000" w:themeColor="text1"/>
+          <w:sz w:val="24"/>
+          <w:szCs w:val="24"/>
+        </w:rPr>
+        <w:t xml:space="preserve"> Yes. Although, W3C do not update the webpage any longer, many of the HTML syntax is still the same and the examples presented in the webpage are very useful.</w:t>
+      </w:r>
+    </w:p>
+    <w:p>
+      <w:pPr>
+        <w:numPr>
+          <w:ilvl w:val="0"/>
+          <w:numId w:val="2"/>
+        </w:numPr>
+        <w:spacing w:before="100" w:beforeAutospacing="1" w:after="100" w:afterAutospacing="1" w:line="240" w:lineRule="auto"/>
+        <w:rPr>
+          <w:rFonts w:ascii="Times New Roman" w:eastAsia="Times New Roman" w:hAnsi="Times New Roman" w:cs="Times New Roman"/>
+          <w:color w:val="000000" w:themeColor="text1"/>
+          <w:sz w:val="24"/>
+          <w:szCs w:val="24"/>
+        </w:rPr>
+      </w:pPr>
+      <w:r>
+        <w:rPr>
+          <w:rFonts w:ascii="Times New Roman" w:eastAsia="Times New Roman" w:hAnsi="Times New Roman" w:cs="Times New Roman"/>
+          <w:color w:val="000000" w:themeColor="text1"/>
+          <w:sz w:val="24"/>
+          <w:szCs w:val="24"/>
+        </w:rPr>
+        <w:t>How could this site be improved?</w:t>
+      </w:r>
+      <w:r>
+        <w:rPr>
+          <w:rFonts w:ascii="Times New Roman" w:eastAsia="Times New Roman" w:hAnsi="Times New Roman" w:cs="Times New Roman"/>
+          <w:color w:val="000000" w:themeColor="text1"/>
+          <w:sz w:val="24"/>
+          <w:szCs w:val="24"/>
+        </w:rPr>
+        <w:t xml:space="preserve"> The webpage could use a fresher look. As a matter of the fact, </w:t>
+      </w:r>
+      <w:hyperlink r:id="rId9" w:history="1">
+        <w:r>
+          <w:rPr>
+            <w:rStyle w:val="Hyperlink"/>
+            <w:rFonts w:ascii="Times New Roman" w:eastAsia="Times New Roman" w:hAnsi="Times New Roman" w:cs="Times New Roman"/>
+            <w:sz w:val="24"/>
+            <w:szCs w:val="24"/>
+          </w:rPr>
+          <w:t>https://docs.webplatform.org/wiki/Main_Page</w:t>
+        </w:r>
+      </w:hyperlink>
+      <w:r>
+        <w:rPr>
+          <w:rFonts w:ascii="Times New Roman" w:eastAsia="Times New Roman" w:hAnsi="Times New Roman" w:cs="Times New Roman"/>
+          <w:color w:val="000000" w:themeColor="text1"/>
+          <w:sz w:val="24"/>
+          <w:szCs w:val="24"/>
+        </w:rPr>
+        <w:t xml:space="preserve"> now maintains the most up to date HTML documentation, which has a very soothing appearance.</w:t>
       </w:r>
       <w:bookmarkStart w:id="0" w:name="_GoBack"/>
       <w:bookmarkEnd w:id="0"/>
@@ -292,7 +628,6 @@
       </w:pPr>
     </w:p>
     <w:sectPr>
-      <w:headerReference w:type="default" r:id="rId8"/>
       <w:pgSz w:w="12240" w:h="15840"/>
       <w:pgMar w:top="1440" w:right="1440" w:bottom="1440" w:left="1440" w:header="720" w:footer="720" w:gutter="0"/>
       <w:cols w:space="720"/>
@@ -352,22 +687,122 @@
 </w:footnotes>
 </file>
 
-<file path=word/header1.xml><?xml version="1.0" encoding="utf-8"?>
-<w:hdr xmlns:wpc="http://schemas.microsoft.com/office/word/2010/wordprocessingCanvas" xmlns:mc="http://schemas.openxmlformats.org/markup-compatibility/2006" xmlns:o="urn:schemas-microsoft-com:office:office" xmlns:r="http://schemas.openxmlformats.org/officeDocument/2006/relationships" xmlns:m="http://schemas.openxmlformats.org/officeDocument/2006/math" xmlns:v="urn:schemas-microsoft-com:vml" xmlns:wp14="http://schemas.microsoft.com/office/word/2010/wordprocessingDrawing" xmlns:wp="http://schemas.openxmlformats.org/drawingml/2006/wordprocessingDrawing" xmlns:w10="urn:schemas-microsoft-com:office:word" xmlns:w="http://schemas.openxmlformats.org/wordprocessingml/2006/main" xmlns:w14="http://schemas.microsoft.com/office/word/2010/wordml" xmlns:w15="http://schemas.microsoft.com/office/word/2012/wordml" xmlns:wpg="http://schemas.microsoft.com/office/word/2010/wordprocessingGroup" xmlns:wpi="http://schemas.microsoft.com/office/word/2010/wordprocessingInk" xmlns:wne="http://schemas.microsoft.com/office/word/2006/wordml" xmlns:wps="http://schemas.microsoft.com/office/word/2010/wordprocessingShape" mc:Ignorable="w14 w15 wp14">
-  <w:p>
-    <w:pPr>
-      <w:pStyle w:val="Header"/>
-    </w:pPr>
-    <w:r>
-      <w:t>#1 Web Research</w:t>
-    </w:r>
-  </w:p>
-</w:hdr>
-</file>
-
 <file path=word/numbering.xml><?xml version="1.0" encoding="utf-8"?>
 <w:numbering xmlns:wpc="http://schemas.microsoft.com/office/word/2010/wordprocessingCanvas" xmlns:mc="http://schemas.openxmlformats.org/markup-compatibility/2006" xmlns:o="urn:schemas-microsoft-com:office:office" xmlns:r="http://schemas.openxmlformats.org/officeDocument/2006/relationships" xmlns:m="http://schemas.openxmlformats.org/officeDocument/2006/math" xmlns:v="urn:schemas-microsoft-com:vml" xmlns:wp14="http://schemas.microsoft.com/office/word/2010/wordprocessingDrawing" xmlns:wp="http://schemas.openxmlformats.org/drawingml/2006/wordprocessingDrawing" xmlns:w10="urn:schemas-microsoft-com:office:word" xmlns:w="http://schemas.openxmlformats.org/wordprocessingml/2006/main" xmlns:w14="http://schemas.microsoft.com/office/word/2010/wordml" xmlns:w15="http://schemas.microsoft.com/office/word/2012/wordml" xmlns:wpg="http://schemas.microsoft.com/office/word/2010/wordprocessingGroup" xmlns:wpi="http://schemas.microsoft.com/office/word/2010/wordprocessingInk" xmlns:wne="http://schemas.microsoft.com/office/word/2006/wordml" xmlns:wps="http://schemas.microsoft.com/office/word/2010/wordprocessingShape" mc:Ignorable="w14 w15 wp14">
   <w:abstractNum w:abstractNumId="0" w15:restartNumberingAfterBreak="0">
+    <w:nsid w:val="4F4E2315"/>
+    <w:multiLevelType w:val="multilevel"/>
+    <w:tmpl w:val="37C25F22"/>
+    <w:lvl w:ilvl="0">
+      <w:start w:val="1"/>
+      <w:numFmt w:val="lowerLetter"/>
+      <w:lvlText w:val="%1."/>
+      <w:lvlJc w:val="left"/>
+      <w:pPr>
+        <w:tabs>
+          <w:tab w:val="num" w:pos="720"/>
+        </w:tabs>
+        <w:ind w:left="720" w:hanging="360"/>
+      </w:pPr>
+    </w:lvl>
+    <w:lvl w:ilvl="1" w:tentative="1">
+      <w:start w:val="1"/>
+      <w:numFmt w:val="lowerLetter"/>
+      <w:lvlText w:val="%2."/>
+      <w:lvlJc w:val="left"/>
+      <w:pPr>
+        <w:tabs>
+          <w:tab w:val="num" w:pos="1440"/>
+        </w:tabs>
+        <w:ind w:left="1440" w:hanging="360"/>
+      </w:pPr>
+    </w:lvl>
+    <w:lvl w:ilvl="2" w:tentative="1">
+      <w:start w:val="1"/>
+      <w:numFmt w:val="lowerLetter"/>
+      <w:lvlText w:val="%3."/>
+      <w:lvlJc w:val="left"/>
+      <w:pPr>
+        <w:tabs>
+          <w:tab w:val="num" w:pos="2160"/>
+        </w:tabs>
+        <w:ind w:left="2160" w:hanging="360"/>
+      </w:pPr>
+    </w:lvl>
+    <w:lvl w:ilvl="3" w:tentative="1">
+      <w:start w:val="1"/>
+      <w:numFmt w:val="lowerLetter"/>
+      <w:lvlText w:val="%4."/>
+      <w:lvlJc w:val="left"/>
+      <w:pPr>
+        <w:tabs>
+          <w:tab w:val="num" w:pos="2880"/>
+        </w:tabs>
+        <w:ind w:left="2880" w:hanging="360"/>
+      </w:pPr>
+    </w:lvl>
+    <w:lvl w:ilvl="4" w:tentative="1">
+      <w:start w:val="1"/>
+      <w:numFmt w:val="lowerLetter"/>
+      <w:lvlText w:val="%5."/>
+      <w:lvlJc w:val="left"/>
+      <w:pPr>
+        <w:tabs>
+          <w:tab w:val="num" w:pos="3600"/>
+        </w:tabs>
+        <w:ind w:left="3600" w:hanging="360"/>
+      </w:pPr>
+    </w:lvl>
+    <w:lvl w:ilvl="5" w:tentative="1">
+      <w:start w:val="1"/>
+      <w:numFmt w:val="lowerLetter"/>
+      <w:lvlText w:val="%6."/>
+      <w:lvlJc w:val="left"/>
+      <w:pPr>
+        <w:tabs>
+          <w:tab w:val="num" w:pos="4320"/>
+        </w:tabs>
+        <w:ind w:left="4320" w:hanging="360"/>
+      </w:pPr>
+    </w:lvl>
+    <w:lvl w:ilvl="6" w:tentative="1">
+      <w:start w:val="1"/>
+      <w:numFmt w:val="lowerLetter"/>
+      <w:lvlText w:val="%7."/>
+      <w:lvlJc w:val="left"/>
+      <w:pPr>
+        <w:tabs>
+          <w:tab w:val="num" w:pos="5040"/>
+        </w:tabs>
+        <w:ind w:left="5040" w:hanging="360"/>
+      </w:pPr>
+    </w:lvl>
+    <w:lvl w:ilvl="7" w:tentative="1">
+      <w:start w:val="1"/>
+      <w:numFmt w:val="lowerLetter"/>
+      <w:lvlText w:val="%8."/>
+      <w:lvlJc w:val="left"/>
+      <w:pPr>
+        <w:tabs>
+          <w:tab w:val="num" w:pos="5760"/>
+        </w:tabs>
+        <w:ind w:left="5760" w:hanging="360"/>
+      </w:pPr>
+    </w:lvl>
+    <w:lvl w:ilvl="8" w:tentative="1">
+      <w:start w:val="1"/>
+      <w:numFmt w:val="lowerLetter"/>
+      <w:lvlText w:val="%9."/>
+      <w:lvlJc w:val="left"/>
+      <w:pPr>
+        <w:tabs>
+          <w:tab w:val="num" w:pos="6480"/>
+        </w:tabs>
+        <w:ind w:left="6480" w:hanging="360"/>
+      </w:pPr>
+    </w:lvl>
+  </w:abstractNum>
+  <w:abstractNum w:abstractNumId="1" w15:restartNumberingAfterBreak="0">
     <w:nsid w:val="7CDF4455"/>
     <w:multiLevelType w:val="hybridMultilevel"/>
     <w:tmpl w:val="9ED256BA"/>
@@ -457,6 +892,9 @@
     </w:lvl>
   </w:abstractNum>
   <w:num w:numId="1">
+    <w:abstractNumId w:val="1"/>
+  </w:num>
+  <w:num w:numId="2">
     <w:abstractNumId w:val="0"/>
   </w:num>
 </w:numbering>

</xml_diff>

<commit_message>
Completed assignment 2A - Music Page
</commit_message>
<xml_diff>
--- a/1A_Research_basu.docx
+++ b/1A_Research_basu.docx
@@ -141,6 +141,7 @@
         <w:spacing w:line="240" w:lineRule="auto"/>
         <w:rPr>
           <w:rFonts w:ascii="Times New Roman" w:hAnsi="Times New Roman" w:cs="Times New Roman"/>
+          <w:color w:val="000000" w:themeColor="text1"/>
           <w:sz w:val="24"/>
           <w:szCs w:val="24"/>
         </w:rPr>
@@ -202,7 +203,16 @@
           <w:sz w:val="24"/>
           <w:szCs w:val="24"/>
         </w:rPr>
-        <w:t xml:space="preserve">of a particular company. For example, while organizations with annual gross revenue more than a billion would pay $77,000 per year, enterprises and not-for-profit organizations with 10 or less employees would pay only $2,250 as annual fee.  </w:t>
+        <w:t xml:space="preserve">of a particular company. For example, while organizations with annual gross revenue more than a billion would pay $77,000 per year, enterprises and not-for-profit organizations with 10 </w:t>
+      </w:r>
+      <w:r>
+        <w:rPr>
+          <w:rFonts w:ascii="Times New Roman" w:hAnsi="Times New Roman" w:cs="Times New Roman"/>
+          <w:color w:val="000000" w:themeColor="text1"/>
+          <w:sz w:val="24"/>
+          <w:szCs w:val="24"/>
+        </w:rPr>
+        <w:t xml:space="preserve">or less employees would pay only $2,250 as annual fee.  </w:t>
       </w:r>
     </w:p>
     <w:p>
@@ -211,6 +221,7 @@
         <w:spacing w:line="240" w:lineRule="auto"/>
         <w:rPr>
           <w:rFonts w:ascii="Times New Roman" w:hAnsi="Times New Roman" w:cs="Times New Roman"/>
+          <w:color w:val="000000" w:themeColor="text1"/>
           <w:sz w:val="24"/>
           <w:szCs w:val="24"/>
         </w:rPr>
@@ -226,40 +237,24 @@
         <w:spacing w:line="240" w:lineRule="auto"/>
         <w:rPr>
           <w:rFonts w:ascii="Times New Roman" w:hAnsi="Times New Roman" w:cs="Times New Roman"/>
-          <w:color w:val="FF0000"/>
-          <w:sz w:val="24"/>
-          <w:szCs w:val="24"/>
-        </w:rPr>
-      </w:pPr>
-      <w:r>
-        <w:rPr>
-          <w:rFonts w:ascii="Times New Roman" w:hAnsi="Times New Roman" w:cs="Times New Roman"/>
-          <w:sz w:val="24"/>
-          <w:szCs w:val="24"/>
-        </w:rPr>
-        <w:t xml:space="preserve">The W3C home page lists a number of technologies. Choose one that interests you, click </w:t>
-      </w:r>
-      <w:proofErr w:type="gramStart"/>
-      <w:r>
-        <w:rPr>
-          <w:rFonts w:ascii="Times New Roman" w:hAnsi="Times New Roman" w:cs="Times New Roman"/>
-          <w:sz w:val="24"/>
-          <w:szCs w:val="24"/>
-        </w:rPr>
-        <w:t>its</w:t>
-      </w:r>
-      <w:proofErr w:type="gramEnd"/>
-      <w:r>
-        <w:rPr>
-          <w:rFonts w:ascii="Times New Roman" w:hAnsi="Times New Roman" w:cs="Times New Roman"/>
-          <w:sz w:val="24"/>
-          <w:szCs w:val="24"/>
-        </w:rPr>
-        <w:t xml:space="preserve"> link, and read several of the associated pages. List 3 facts or issues you discover.</w:t>
-      </w:r>
-      <w:r>
-        <w:rPr>
-          <w:rFonts w:ascii="Times New Roman" w:hAnsi="Times New Roman" w:cs="Times New Roman"/>
+          <w:color w:val="000000" w:themeColor="text1"/>
+          <w:sz w:val="24"/>
+          <w:szCs w:val="24"/>
+        </w:rPr>
+      </w:pPr>
+      <w:r>
+        <w:rPr>
+          <w:rFonts w:ascii="Times New Roman" w:hAnsi="Times New Roman" w:cs="Times New Roman"/>
+          <w:color w:val="000000" w:themeColor="text1"/>
+          <w:sz w:val="24"/>
+          <w:szCs w:val="24"/>
+        </w:rPr>
+        <w:t>The W3C home page lists a number of technologies. Choose one that interests you, click its link, and read several of the associated pages. List 3 facts or issues you discover.</w:t>
+      </w:r>
+      <w:r>
+        <w:rPr>
+          <w:rFonts w:ascii="Times New Roman" w:hAnsi="Times New Roman" w:cs="Times New Roman"/>
+          <w:color w:val="000000" w:themeColor="text1"/>
           <w:sz w:val="24"/>
           <w:szCs w:val="24"/>
         </w:rPr>
@@ -268,11 +263,11 @@
       <w:r>
         <w:rPr>
           <w:rFonts w:ascii="Times New Roman" w:hAnsi="Times New Roman" w:cs="Times New Roman"/>
-          <w:color w:val="FF0000"/>
-          <w:sz w:val="24"/>
-          <w:szCs w:val="24"/>
-        </w:rPr>
-        <w:t>NOT SURE</w:t>
+          <w:color w:val="000000" w:themeColor="text1"/>
+          <w:sz w:val="24"/>
+          <w:szCs w:val="24"/>
+        </w:rPr>
+        <w:t>JavaScript is one of the technologies that is heavily used in webpages today. JavaScript is a scripting language that can be used with the structural language HTML and presentational language CSS to improve dynamic and visual nature of a website. A lot of server side scripting used to be done using PHP, is now replaced by client side applications built using JavaScript. JavaScript has an extensive library that web-developers can easily use to incorporate in any individual project.</w:t>
       </w:r>
     </w:p>
     <w:p>
@@ -284,6 +279,8 @@
           <w:szCs w:val="24"/>
         </w:rPr>
       </w:pPr>
+      <w:bookmarkStart w:id="0" w:name="_GoBack"/>
+      <w:bookmarkEnd w:id="0"/>
     </w:p>
     <w:p>
       <w:pPr>
@@ -298,6 +295,7 @@
           <w:rFonts w:ascii="Times New Roman" w:hAnsi="Times New Roman" w:cs="Times New Roman"/>
           <w:color w:val="000000" w:themeColor="text1"/>
         </w:rPr>
+        <w:lastRenderedPageBreak/>
         <w:t>#2</w:t>
       </w:r>
       <w:r>
@@ -384,7 +382,6 @@
           <w:sz w:val="24"/>
           <w:szCs w:val="24"/>
         </w:rPr>
-        <w:lastRenderedPageBreak/>
         <w:t>What is the purpose of the site?</w:t>
       </w:r>
       <w:r>
@@ -614,8 +611,6 @@
         </w:rPr>
         <w:t xml:space="preserve"> now maintains the most up to date HTML documentation, which has a very soothing appearance.</w:t>
       </w:r>
-      <w:bookmarkStart w:id="0" w:name="_GoBack"/>
-      <w:bookmarkEnd w:id="0"/>
     </w:p>
     <w:p>
       <w:pPr>

</xml_diff>

<commit_message>
First day of semester. Added unofficial transcripts and degree track sheets
</commit_message>
<xml_diff>
--- a/1A_Research_basu.docx
+++ b/1A_Research_basu.docx
@@ -17,7 +17,40 @@
           <w:sz w:val="24"/>
           <w:szCs w:val="24"/>
         </w:rPr>
-        <w:t>ITD110 – Assignment # 1A Web Research – Ankan Basu</w:t>
+        <w:t>ITD</w:t>
+      </w:r>
+      <w:r>
+        <w:rPr>
+          <w:rFonts w:ascii="Times New Roman" w:hAnsi="Times New Roman" w:cs="Times New Roman"/>
+          <w:sz w:val="24"/>
+          <w:szCs w:val="24"/>
+        </w:rPr>
+        <w:t xml:space="preserve"> </w:t>
+      </w:r>
+      <w:r>
+        <w:rPr>
+          <w:rFonts w:ascii="Times New Roman" w:hAnsi="Times New Roman" w:cs="Times New Roman"/>
+          <w:sz w:val="24"/>
+          <w:szCs w:val="24"/>
+        </w:rPr>
+        <w:t xml:space="preserve">110 – </w:t>
+      </w:r>
+      <w:r>
+        <w:rPr>
+          <w:rFonts w:ascii="Times New Roman" w:hAnsi="Times New Roman" w:cs="Times New Roman"/>
+          <w:b/>
+          <w:sz w:val="24"/>
+          <w:szCs w:val="24"/>
+        </w:rPr>
+        <w:t>Assignment #1A</w:t>
+      </w:r>
+      <w:r>
+        <w:rPr>
+          <w:rFonts w:ascii="Times New Roman" w:hAnsi="Times New Roman" w:cs="Times New Roman"/>
+          <w:sz w:val="24"/>
+          <w:szCs w:val="24"/>
+        </w:rPr>
+        <w:t xml:space="preserve"> Web Research – Ankan Basu</w:t>
       </w:r>
     </w:p>
     <w:p>
@@ -279,8 +312,6 @@
           <w:szCs w:val="24"/>
         </w:rPr>
       </w:pPr>
-      <w:bookmarkStart w:id="0" w:name="_GoBack"/>
-      <w:bookmarkEnd w:id="0"/>
     </w:p>
     <w:p>
       <w:pPr>
@@ -391,7 +422,25 @@
           <w:sz w:val="24"/>
           <w:szCs w:val="24"/>
         </w:rPr>
-        <w:t xml:space="preserve"> The purpose of this object is to create an online reference to the hypertext markup language (HTML).</w:t>
+        <w:t xml:space="preserve"> The purpose of this </w:t>
+      </w:r>
+      <w:r>
+        <w:rPr>
+          <w:rFonts w:ascii="Times New Roman" w:eastAsia="Times New Roman" w:hAnsi="Times New Roman" w:cs="Times New Roman"/>
+          <w:color w:val="000000" w:themeColor="text1"/>
+          <w:sz w:val="24"/>
+          <w:szCs w:val="24"/>
+        </w:rPr>
+        <w:t>website</w:t>
+      </w:r>
+      <w:r>
+        <w:rPr>
+          <w:rFonts w:ascii="Times New Roman" w:eastAsia="Times New Roman" w:hAnsi="Times New Roman" w:cs="Times New Roman"/>
+          <w:color w:val="000000" w:themeColor="text1"/>
+          <w:sz w:val="24"/>
+          <w:szCs w:val="24"/>
+        </w:rPr>
+        <w:t xml:space="preserve"> is to create an online reference to the hypertext markup language (HTML).</w:t>
       </w:r>
     </w:p>
     <w:p>
@@ -490,8 +539,28 @@
           <w:sz w:val="24"/>
           <w:szCs w:val="24"/>
         </w:rPr>
-        <w:t>The site has been very useful to me as I can find references to various HTML syntax with some examples. It also provides guidelines for intended use and the DOM reference for an element.</w:t>
-      </w:r>
+        <w:t xml:space="preserve">The site has been very useful to me as I can find references to various HTML syntax with some examples. It also provides guidelines for intended use and </w:t>
+      </w:r>
+      <w:r>
+        <w:rPr>
+          <w:rFonts w:ascii="Times New Roman" w:eastAsia="Times New Roman" w:hAnsi="Times New Roman" w:cs="Times New Roman"/>
+          <w:color w:val="000000" w:themeColor="text1"/>
+          <w:sz w:val="24"/>
+          <w:szCs w:val="24"/>
+        </w:rPr>
+        <w:t>also has</w:t>
+      </w:r>
+      <w:r>
+        <w:rPr>
+          <w:rFonts w:ascii="Times New Roman" w:eastAsia="Times New Roman" w:hAnsi="Times New Roman" w:cs="Times New Roman"/>
+          <w:color w:val="000000" w:themeColor="text1"/>
+          <w:sz w:val="24"/>
+          <w:szCs w:val="24"/>
+        </w:rPr>
+        <w:t xml:space="preserve"> DOM reference for an element.</w:t>
+      </w:r>
+      <w:bookmarkStart w:id="0" w:name="_GoBack"/>
+      <w:bookmarkEnd w:id="0"/>
     </w:p>
     <w:p>
       <w:pPr>

</xml_diff>